<commit_message>
feat: add extraction functionality for DOCX files and update related templates
</commit_message>
<xml_diff>
--- a/public/templates/identificador/identificador-assinatura-template.docx
+++ b/public/templates/identificador/identificador-assinatura-template.docx
@@ -3649,24 +3649,21 @@
             </w:pPr>
             <w:r>
               <w:rPr>
-                <w:rFonts w:ascii="Arial" w:hAnsi="Arial" w:cs="Arial"/>
-                <w:b/>
                 <w:noProof/>
-                <w:sz w:val="20"/>
               </w:rPr>
               <w:drawing>
-                <wp:anchor distT="0" distB="0" distL="114300" distR="114300" simplePos="0" relativeHeight="251662336" behindDoc="0" locked="0" layoutInCell="1" allowOverlap="1" wp14:anchorId="4AA31A58" wp14:editId="27404E25">
+                <wp:anchor distT="0" distB="0" distL="114300" distR="114300" simplePos="0" relativeHeight="251660288" behindDoc="1" locked="0" layoutInCell="1" allowOverlap="1" wp14:anchorId="531D7CEB" wp14:editId="20708F79">
                   <wp:simplePos x="0" y="0"/>
                   <wp:positionH relativeFrom="column">
-                    <wp:posOffset>1262380</wp:posOffset>
+                    <wp:posOffset>1671955</wp:posOffset>
                   </wp:positionH>
                   <wp:positionV relativeFrom="paragraph">
-                    <wp:posOffset>-154940</wp:posOffset>
+                    <wp:posOffset>-272415</wp:posOffset>
                   </wp:positionV>
-                  <wp:extent cx="2493645" cy="580390"/>
-                  <wp:effectExtent l="0" t="0" r="0" b="0"/>
+                  <wp:extent cx="1590675" cy="1438910"/>
+                  <wp:effectExtent l="0" t="0" r="9525" b="8890"/>
                   <wp:wrapNone/>
-                  <wp:docPr id="943326646" name="Imagem 26" descr="Assinatura Cledione"/>
+                  <wp:docPr id="1382764486" name="Imagem 20" descr="Texto&#10;&#10;O conteúdo gerado por IA pode estar incorreto."/>
                   <wp:cNvGraphicFramePr>
                     <a:graphicFrameLocks xmlns:a="http://schemas.openxmlformats.org/drawingml/2006/main" noChangeAspect="1"/>
                   </wp:cNvGraphicFramePr>
@@ -3674,7 +3671,7 @@
                     <a:graphicData uri="http://schemas.openxmlformats.org/drawingml/2006/picture">
                       <pic:pic xmlns:pic="http://schemas.openxmlformats.org/drawingml/2006/picture">
                         <pic:nvPicPr>
-                          <pic:cNvPr id="943326646" name="Imagem 26" descr="Assinatura Cledione"/>
+                          <pic:cNvPr id="1382764486" name="Imagem 20" descr="Texto&#10;&#10;O conteúdo gerado por IA pode estar incorreto."/>
                           <pic:cNvPicPr/>
                         </pic:nvPicPr>
                         <pic:blipFill>
@@ -3692,7 +3689,7 @@
                         <pic:spPr>
                           <a:xfrm>
                             <a:off x="0" y="0"/>
-                            <a:ext cx="2493645" cy="580390"/>
+                            <a:ext cx="1590675" cy="1438910"/>
                           </a:xfrm>
                           <a:prstGeom prst="rect">
                             <a:avLst/>
@@ -3713,6 +3710,25 @@
           </w:p>
           <w:p>
             <w:pPr>
+              <w:rPr>
+                <w:rFonts w:ascii="Arial" w:hAnsi="Arial" w:cs="Arial"/>
+                <w:b/>
+                <w:sz w:val="20"/>
+              </w:rPr>
+            </w:pPr>
+          </w:p>
+          <w:p>
+            <w:pPr>
+              <w:jc w:val="center"/>
+              <w:rPr>
+                <w:rFonts w:ascii="Arial" w:hAnsi="Arial" w:cs="Arial"/>
+                <w:b/>
+                <w:sz w:val="20"/>
+              </w:rPr>
+            </w:pPr>
+          </w:p>
+          <w:p>
+            <w:pPr>
               <w:jc w:val="center"/>
               <w:rPr>
                 <w:rFonts w:ascii="Arial" w:hAnsi="Arial" w:cs="Arial"/>
@@ -3845,24 +3861,21 @@
             </w:pPr>
             <w:r>
               <w:rPr>
-                <w:rFonts w:ascii="Arial" w:hAnsi="Arial" w:cs="Arial"/>
-                <w:b/>
                 <w:noProof/>
-                <w:sz w:val="20"/>
               </w:rPr>
               <w:drawing>
-                <wp:anchor distT="0" distB="0" distL="114300" distR="114300" simplePos="0" relativeHeight="251663360" behindDoc="0" locked="0" layoutInCell="1" allowOverlap="1" wp14:anchorId="51005930" wp14:editId="70FCA484">
+                <wp:anchor distT="0" distB="0" distL="114300" distR="114300" simplePos="0" relativeHeight="251662336" behindDoc="0" locked="0" layoutInCell="1" allowOverlap="1" wp14:anchorId="6E971C81" wp14:editId="54111FE2">
                   <wp:simplePos x="0" y="0"/>
                   <wp:positionH relativeFrom="column">
-                    <wp:posOffset>1139825</wp:posOffset>
+                    <wp:posOffset>1488440</wp:posOffset>
                   </wp:positionH>
                   <wp:positionV relativeFrom="paragraph">
-                    <wp:posOffset>-90170</wp:posOffset>
+                    <wp:posOffset>-211455</wp:posOffset>
                   </wp:positionV>
-                  <wp:extent cx="2424430" cy="647700"/>
-                  <wp:effectExtent l="0" t="0" r="0" b="0"/>
+                  <wp:extent cx="1599565" cy="1447800"/>
+                  <wp:effectExtent l="0" t="0" r="635" b="0"/>
                   <wp:wrapNone/>
-                  <wp:docPr id="845937106" name="Imagem 28" descr="Assinatura Luis Fernando Soares"/>
+                  <wp:docPr id="1567286130" name="Imagem 19" descr="Imagem em preto e branco&#10;&#10;O conteúdo gerado por IA pode estar incorreto."/>
                   <wp:cNvGraphicFramePr>
                     <a:graphicFrameLocks xmlns:a="http://schemas.openxmlformats.org/drawingml/2006/main" noChangeAspect="1"/>
                   </wp:cNvGraphicFramePr>
@@ -3870,7 +3883,7 @@
                     <a:graphicData uri="http://schemas.openxmlformats.org/drawingml/2006/picture">
                       <pic:pic xmlns:pic="http://schemas.openxmlformats.org/drawingml/2006/picture">
                         <pic:nvPicPr>
-                          <pic:cNvPr id="845937106" name="Imagem 28" descr="Assinatura Luis Fernando Soares"/>
+                          <pic:cNvPr id="1567286130" name="Imagem 19" descr="Imagem em preto e branco&#10;&#10;O conteúdo gerado por IA pode estar incorreto."/>
                           <pic:cNvPicPr/>
                         </pic:nvPicPr>
                         <pic:blipFill>
@@ -3888,7 +3901,7 @@
                         <pic:spPr>
                           <a:xfrm>
                             <a:off x="0" y="0"/>
-                            <a:ext cx="2424430" cy="647700"/>
+                            <a:ext cx="1599565" cy="1447800"/>
                           </a:xfrm>
                           <a:prstGeom prst="rect">
                             <a:avLst/>
@@ -3897,10 +3910,10 @@
                       </pic:pic>
                     </a:graphicData>
                   </a:graphic>
-                  <wp14:sizeRelH relativeFrom="margin">
+                  <wp14:sizeRelH relativeFrom="page">
                     <wp14:pctWidth>0</wp14:pctWidth>
                   </wp14:sizeRelH>
-                  <wp14:sizeRelV relativeFrom="margin">
+                  <wp14:sizeRelV relativeFrom="page">
                     <wp14:pctHeight>0</wp14:pctHeight>
                   </wp14:sizeRelV>
                 </wp:anchor>
@@ -3929,20 +3942,29 @@
           </w:p>
           <w:p>
             <w:pPr>
-              <w:jc w:val="center"/>
               <w:rPr>
                 <w:rFonts w:ascii="Arial" w:hAnsi="Arial" w:cs="Arial"/>
                 <w:b/>
                 <w:sz w:val="20"/>
               </w:rPr>
             </w:pPr>
-            <w:r>
+          </w:p>
+          <w:p>
+            <w:pPr>
+              <w:jc w:val="center"/>
               <w:rPr>
                 <w:rFonts w:ascii="Arial" w:hAnsi="Arial" w:cs="Arial"/>
                 <w:b/>
                 <w:sz w:val="20"/>
               </w:rPr>
-              <w:t>________________________________</w:t>
+            </w:pPr>
+            <w:r>
+              <w:rPr>
+                <w:rFonts w:ascii="Arial" w:hAnsi="Arial" w:cs="Arial"/>
+                <w:b/>
+                <w:sz w:val="20"/>
+              </w:rPr>
+              <w:t>_______________________________</w:t>
             </w:r>
           </w:p>
           <w:p>

</xml_diff>